<commit_message>
Adicionado DSS no trabalho final
</commit_message>
<xml_diff>
--- a/Trabalho final/Trabalho Final.docx
+++ b/Trabalho final/Trabalho Final.docx
@@ -11,10 +11,7 @@
         </w:numPr>
       </w:pPr>
       <w:r>
-        <w:t xml:space="preserve"> </w:t>
-      </w:r>
-      <w:r>
-        <w:t>Descrição do Sistema</w:t>
+        <w:t xml:space="preserve"> Descrição do Sistema</w:t>
       </w:r>
     </w:p>
     <w:p/>
@@ -198,6 +195,7 @@
         </w:numPr>
       </w:pPr>
       <w:r>
+        <w:lastRenderedPageBreak/>
         <w:t>Descrição textual de casos de uso</w:t>
       </w:r>
     </w:p>
@@ -240,13 +238,7 @@
         <w:t>CRUD Proprietário</w:t>
       </w:r>
     </w:p>
-    <w:p>
-      <w:pPr>
-        <w:rPr>
-          <w:rFonts w:hint="eastAsia"/>
-        </w:rPr>
-      </w:pPr>
-    </w:p>
+    <w:p/>
     <w:p>
       <w:pPr>
         <w:pStyle w:val="Standard"/>
@@ -301,13 +293,7 @@
         <w:t>CRUD Propriedade</w:t>
       </w:r>
     </w:p>
-    <w:p>
-      <w:pPr>
-        <w:rPr>
-          <w:rFonts w:hint="eastAsia"/>
-        </w:rPr>
-      </w:pPr>
-    </w:p>
+    <w:p/>
     <w:p>
       <w:pPr>
         <w:pStyle w:val="Standard"/>
@@ -362,13 +348,7 @@
         <w:t>CRUD Projeto</w:t>
       </w:r>
     </w:p>
-    <w:p>
-      <w:pPr>
-        <w:rPr>
-          <w:rFonts w:hint="eastAsia"/>
-        </w:rPr>
-      </w:pPr>
-    </w:p>
+    <w:p/>
     <w:p>
       <w:pPr>
         <w:pStyle w:val="Standard"/>
@@ -443,13 +423,7 @@
         <w:t>Ver projeto</w:t>
       </w:r>
     </w:p>
-    <w:p>
-      <w:pPr>
-        <w:rPr>
-          <w:rFonts w:hint="eastAsia"/>
-        </w:rPr>
-      </w:pPr>
-    </w:p>
+    <w:p/>
     <w:p>
       <w:pPr>
         <w:pStyle w:val="Standard"/>
@@ -651,6 +625,7 @@
         <w:jc w:val="center"/>
       </w:pPr>
       <w:r>
+        <w:lastRenderedPageBreak/>
         <w:t xml:space="preserve">Caso de Uso: </w:t>
       </w:r>
       <w:r>
@@ -661,13 +636,7 @@
         <w:t>Montar formulário</w:t>
       </w:r>
     </w:p>
-    <w:p>
-      <w:pPr>
-        <w:rPr>
-          <w:rFonts w:hint="eastAsia"/>
-        </w:rPr>
-      </w:pPr>
-    </w:p>
+    <w:p/>
     <w:p>
       <w:pPr>
         <w:pStyle w:val="Standard"/>
@@ -1197,6 +1166,14 @@
           <w:bCs/>
         </w:rPr>
       </w:pPr>
+      <w:r>
+        <w:rPr>
+          <w:rFonts w:ascii="Times New Roman" w:hAnsi="Times New Roman"/>
+          <w:b/>
+          <w:bCs/>
+        </w:rPr>
+        <w:t xml:space="preserve"> </w:t>
+      </w:r>
     </w:p>
     <w:p>
       <w:pPr>
@@ -1212,43 +1189,14 @@
         <w:rPr>
           <w:rFonts w:ascii="Times New Roman" w:hAnsi="Times New Roman"/>
         </w:rPr>
+        <w:lastRenderedPageBreak/>
         <w:t>3</w:t>
       </w:r>
       <w:r>
         <w:rPr>
           <w:rFonts w:ascii="Times New Roman" w:hAnsi="Times New Roman"/>
         </w:rPr>
-        <w:t xml:space="preserve">.1. </w:t>
-      </w:r>
-      <w:r>
-        <w:rPr>
-          <w:rFonts w:ascii="Times New Roman" w:hAnsi="Times New Roman"/>
-        </w:rPr>
-        <w:t xml:space="preserve">Caso não existam </w:t>
-      </w:r>
-      <w:r>
-        <w:rPr>
-          <w:rFonts w:ascii="Times New Roman" w:hAnsi="Times New Roman"/>
-        </w:rPr>
-        <w:t>projetos</w:t>
-      </w:r>
-      <w:r>
-        <w:rPr>
-          <w:rFonts w:ascii="Times New Roman" w:hAnsi="Times New Roman"/>
-        </w:rPr>
-        <w:t xml:space="preserve"> cadastradas, o administrador é informado disto e poderá criar com o caso de uso &lt;&lt;CRUD&gt;&gt; </w:t>
-      </w:r>
-      <w:r>
-        <w:rPr>
-          <w:rFonts w:ascii="Times New Roman" w:hAnsi="Times New Roman"/>
-        </w:rPr>
-        <w:t>Projeto</w:t>
-      </w:r>
-      <w:r>
-        <w:rPr>
-          <w:rFonts w:ascii="Times New Roman" w:hAnsi="Times New Roman"/>
-        </w:rPr>
-        <w:t xml:space="preserve">. Retorna para o fluxo </w:t>
+        <w:t xml:space="preserve">.1. Caso não existam projetos cadastradas, o administrador é informado disto e poderá criar com o caso de uso &lt;&lt;CRUD&gt;&gt; Projeto. Retorna para o fluxo </w:t>
       </w:r>
       <w:r>
         <w:rPr>
@@ -1288,49 +1236,7 @@
         <w:rPr>
           <w:rFonts w:ascii="Times New Roman" w:hAnsi="Times New Roman"/>
         </w:rPr>
-        <w:t>6</w:t>
-      </w:r>
-      <w:r>
-        <w:rPr>
-          <w:rFonts w:ascii="Times New Roman" w:hAnsi="Times New Roman"/>
-        </w:rPr>
-        <w:t xml:space="preserve">.1. Caso não existam </w:t>
-      </w:r>
-      <w:r>
-        <w:rPr>
-          <w:rFonts w:ascii="Times New Roman" w:hAnsi="Times New Roman"/>
-        </w:rPr>
-        <w:t>etapas</w:t>
-      </w:r>
-      <w:r>
-        <w:rPr>
-          <w:rFonts w:ascii="Times New Roman" w:hAnsi="Times New Roman"/>
-        </w:rPr>
-        <w:t xml:space="preserve"> cadastradas, o administrador é informado disto e poderá criar com o caso de uso &lt;&lt;CRUD&gt;&gt; </w:t>
-      </w:r>
-      <w:r>
-        <w:rPr>
-          <w:rFonts w:ascii="Times New Roman" w:hAnsi="Times New Roman"/>
-        </w:rPr>
-        <w:t>Etapa</w:t>
-      </w:r>
-      <w:r>
-        <w:rPr>
-          <w:rFonts w:ascii="Times New Roman" w:hAnsi="Times New Roman"/>
-        </w:rPr>
-        <w:t xml:space="preserve">. Retorna para o fluxo </w:t>
-      </w:r>
-      <w:r>
-        <w:rPr>
-          <w:rFonts w:ascii="Times New Roman" w:hAnsi="Times New Roman"/>
-        </w:rPr>
-        <w:t>6</w:t>
-      </w:r>
-      <w:r>
-        <w:rPr>
-          <w:rFonts w:ascii="Times New Roman" w:hAnsi="Times New Roman"/>
-        </w:rPr>
-        <w:t>;</w:t>
+        <w:t>6.1. Caso não existam etapas cadastradas, o administrador é informado disto e poderá criar com o caso de uso &lt;&lt;CRUD&gt;&gt; Etapa. Retorna para o fluxo 6;</w:t>
       </w:r>
     </w:p>
     <w:p>
@@ -1358,73 +1264,7 @@
         <w:rPr>
           <w:rFonts w:ascii="Times New Roman" w:hAnsi="Times New Roman"/>
         </w:rPr>
-        <w:t xml:space="preserve">10.1. </w:t>
-      </w:r>
-      <w:r>
-        <w:rPr>
-          <w:rFonts w:ascii="Times New Roman" w:hAnsi="Times New Roman"/>
-        </w:rPr>
-        <w:t xml:space="preserve">Caso não existam </w:t>
-      </w:r>
-      <w:r>
-        <w:rPr>
-          <w:rFonts w:ascii="Times New Roman" w:hAnsi="Times New Roman"/>
-        </w:rPr>
-        <w:t>campos</w:t>
-      </w:r>
-      <w:r>
-        <w:rPr>
-          <w:rFonts w:ascii="Times New Roman" w:hAnsi="Times New Roman"/>
-        </w:rPr>
-        <w:t xml:space="preserve"> cadastrad</w:t>
-      </w:r>
-      <w:r>
-        <w:rPr>
-          <w:rFonts w:ascii="Times New Roman" w:hAnsi="Times New Roman"/>
-        </w:rPr>
-        <w:t>o</w:t>
-      </w:r>
-      <w:r>
-        <w:rPr>
-          <w:rFonts w:ascii="Times New Roman" w:hAnsi="Times New Roman"/>
-        </w:rPr>
-        <w:t>s</w:t>
-      </w:r>
-      <w:r>
-        <w:rPr>
-          <w:rFonts w:ascii="Times New Roman" w:hAnsi="Times New Roman"/>
-        </w:rPr>
-        <w:t xml:space="preserve"> para aquela etapa</w:t>
-      </w:r>
-      <w:r>
-        <w:rPr>
-          <w:rFonts w:ascii="Times New Roman" w:hAnsi="Times New Roman"/>
-        </w:rPr>
-        <w:t xml:space="preserve">, o administrador é informado disto e poderá criar com o caso de uso &lt;&lt;CRUD&gt;&gt; </w:t>
-      </w:r>
-      <w:r>
-        <w:rPr>
-          <w:rFonts w:ascii="Times New Roman" w:hAnsi="Times New Roman"/>
-        </w:rPr>
-        <w:t>Campo</w:t>
-      </w:r>
-      <w:r>
-        <w:rPr>
-          <w:rFonts w:ascii="Times New Roman" w:hAnsi="Times New Roman"/>
-        </w:rPr>
-        <w:t xml:space="preserve">. Retorna para o fluxo </w:t>
-      </w:r>
-      <w:r>
-        <w:rPr>
-          <w:rFonts w:ascii="Times New Roman" w:hAnsi="Times New Roman"/>
-        </w:rPr>
-        <w:t>10</w:t>
-      </w:r>
-      <w:r>
-        <w:rPr>
-          <w:rFonts w:ascii="Times New Roman" w:hAnsi="Times New Roman"/>
-        </w:rPr>
-        <w:t>;</w:t>
+        <w:t>10.1. Caso não existam campos cadastrados para aquela etapa, o administrador é informado disto e poderá criar com o caso de uso &lt;&lt;CRUD&gt;&gt; Campo. Retorna para o fluxo 10;</w:t>
       </w:r>
     </w:p>
     <w:p>
@@ -1453,12 +1293,104 @@
         <w:t>Responder formulário</w:t>
       </w:r>
     </w:p>
-    <w:p>
-      <w:pPr>
+    <w:p/>
+    <w:p>
+      <w:pPr>
+        <w:pStyle w:val="Standard"/>
+        <w:spacing w:line="360" w:lineRule="auto"/>
+        <w:ind w:firstLine="850"/>
+        <w:jc w:val="both"/>
         <w:rPr>
           <w:rFonts w:hint="eastAsia"/>
         </w:rPr>
       </w:pPr>
+      <w:r>
+        <w:rPr>
+          <w:rFonts w:ascii="Times New Roman" w:hAnsi="Times New Roman"/>
+          <w:b/>
+          <w:bCs/>
+        </w:rPr>
+        <w:t xml:space="preserve">Ator Principal: </w:t>
+      </w:r>
+      <w:r>
+        <w:rPr>
+          <w:rFonts w:ascii="Times New Roman" w:hAnsi="Times New Roman"/>
+        </w:rPr>
+        <w:t>Proprietário;</w:t>
+      </w:r>
+    </w:p>
+    <w:p>
+      <w:pPr>
+        <w:pStyle w:val="Standard"/>
+        <w:spacing w:line="360" w:lineRule="auto"/>
+        <w:ind w:firstLine="850"/>
+        <w:jc w:val="both"/>
+        <w:rPr>
+          <w:rFonts w:ascii="Times New Roman" w:hAnsi="Times New Roman"/>
+          <w:b/>
+          <w:bCs/>
+        </w:rPr>
+      </w:pPr>
+      <w:r>
+        <w:rPr>
+          <w:rFonts w:ascii="Times New Roman" w:hAnsi="Times New Roman"/>
+          <w:b/>
+          <w:bCs/>
+        </w:rPr>
+        <w:t>Interessados e Interesses:</w:t>
+      </w:r>
+    </w:p>
+    <w:p>
+      <w:pPr>
+        <w:pStyle w:val="Standard"/>
+        <w:spacing w:line="360" w:lineRule="auto"/>
+        <w:ind w:left="568" w:firstLine="282"/>
+        <w:jc w:val="both"/>
+        <w:rPr>
+          <w:rFonts w:ascii="Times New Roman" w:hAnsi="Times New Roman"/>
+        </w:rPr>
+      </w:pPr>
+      <w:r>
+        <w:rPr>
+          <w:rFonts w:ascii="Times New Roman" w:hAnsi="Times New Roman"/>
+        </w:rPr>
+        <w:t>Proprietário: Deseja responder o formulário que lhe foi atribuído pelo Administrador;</w:t>
+      </w:r>
+    </w:p>
+    <w:p>
+      <w:pPr>
+        <w:pStyle w:val="Standard"/>
+        <w:spacing w:line="360" w:lineRule="auto"/>
+        <w:ind w:left="850"/>
+        <w:jc w:val="both"/>
+        <w:rPr>
+          <w:rFonts w:ascii="Times New Roman" w:hAnsi="Times New Roman"/>
+        </w:rPr>
+      </w:pPr>
+      <w:r>
+        <w:rPr>
+          <w:rFonts w:ascii="Times New Roman" w:hAnsi="Times New Roman"/>
+        </w:rPr>
+        <w:t xml:space="preserve">Administrador: Receberá o </w:t>
+      </w:r>
+      <w:r>
+        <w:rPr>
+          <w:rFonts w:ascii="Times New Roman" w:hAnsi="Times New Roman"/>
+        </w:rPr>
+        <w:t>resultado</w:t>
+      </w:r>
+      <w:r>
+        <w:rPr>
+          <w:rFonts w:ascii="Times New Roman" w:hAnsi="Times New Roman"/>
+        </w:rPr>
+        <w:t xml:space="preserve"> do formulário que foi respondido pelo</w:t>
+      </w:r>
+      <w:r>
+        <w:rPr>
+          <w:rFonts w:ascii="Times New Roman" w:hAnsi="Times New Roman"/>
+        </w:rPr>
+        <w:t xml:space="preserve"> proprietário;</w:t>
+      </w:r>
     </w:p>
     <w:p>
       <w:pPr>
@@ -1470,92 +1402,29 @@
           <w:rFonts w:hint="eastAsia"/>
         </w:rPr>
       </w:pPr>
-      <w:r>
-        <w:rPr>
-          <w:rFonts w:ascii="Times New Roman" w:hAnsi="Times New Roman"/>
-          <w:b/>
-          <w:bCs/>
-        </w:rPr>
-        <w:t xml:space="preserve">Ator Principal: </w:t>
-      </w:r>
-      <w:r>
-        <w:rPr>
-          <w:rFonts w:ascii="Times New Roman" w:hAnsi="Times New Roman"/>
-        </w:rPr>
-        <w:t>Proprietário;</w:t>
-      </w:r>
-    </w:p>
-    <w:p>
-      <w:pPr>
-        <w:pStyle w:val="Standard"/>
-        <w:spacing w:line="360" w:lineRule="auto"/>
-        <w:ind w:firstLine="850"/>
-        <w:jc w:val="both"/>
-        <w:rPr>
-          <w:rFonts w:ascii="Times New Roman" w:hAnsi="Times New Roman"/>
-          <w:b/>
-          <w:bCs/>
-        </w:rPr>
-      </w:pPr>
-      <w:r>
-        <w:rPr>
-          <w:rFonts w:ascii="Times New Roman" w:hAnsi="Times New Roman"/>
-          <w:b/>
-          <w:bCs/>
-        </w:rPr>
-        <w:t>Interessados e Interesses:</w:t>
-      </w:r>
-    </w:p>
-    <w:p>
-      <w:pPr>
-        <w:pStyle w:val="Standard"/>
-        <w:spacing w:line="360" w:lineRule="auto"/>
-        <w:ind w:left="568" w:firstLine="282"/>
-        <w:jc w:val="both"/>
-        <w:rPr>
-          <w:rFonts w:ascii="Times New Roman" w:hAnsi="Times New Roman"/>
-        </w:rPr>
-      </w:pPr>
-      <w:r>
-        <w:rPr>
-          <w:rFonts w:ascii="Times New Roman" w:hAnsi="Times New Roman"/>
-        </w:rPr>
-        <w:t>Proprietário: Deseja responder o formulário que lhe foi atribuído pelo Administrador;</w:t>
-      </w:r>
-    </w:p>
-    <w:p>
-      <w:pPr>
-        <w:pStyle w:val="Standard"/>
-        <w:spacing w:line="360" w:lineRule="auto"/>
-        <w:ind w:left="850"/>
-        <w:jc w:val="both"/>
-        <w:rPr>
-          <w:rFonts w:ascii="Times New Roman" w:hAnsi="Times New Roman"/>
-        </w:rPr>
-      </w:pPr>
-      <w:r>
-        <w:rPr>
-          <w:rFonts w:ascii="Times New Roman" w:hAnsi="Times New Roman"/>
-        </w:rPr>
-        <w:t xml:space="preserve">Administrador: Receberá o </w:t>
-      </w:r>
-      <w:r>
-        <w:rPr>
-          <w:rFonts w:ascii="Times New Roman" w:hAnsi="Times New Roman"/>
-        </w:rPr>
-        <w:t>resultado</w:t>
-      </w:r>
-      <w:r>
-        <w:rPr>
-          <w:rFonts w:ascii="Times New Roman" w:hAnsi="Times New Roman"/>
-        </w:rPr>
-        <w:t xml:space="preserve"> do formulário que foi respondido pelo</w:t>
-      </w:r>
-      <w:r>
-        <w:rPr>
-          <w:rFonts w:ascii="Times New Roman" w:hAnsi="Times New Roman"/>
-        </w:rPr>
-        <w:t xml:space="preserve"> proprietário;</w:t>
+      <w:proofErr w:type="spellStart"/>
+      <w:r>
+        <w:rPr>
+          <w:rFonts w:ascii="Times New Roman" w:hAnsi="Times New Roman"/>
+          <w:b/>
+          <w:bCs/>
+        </w:rPr>
+        <w:t>Pré</w:t>
+      </w:r>
+      <w:proofErr w:type="spellEnd"/>
+      <w:r>
+        <w:rPr>
+          <w:rFonts w:ascii="Times New Roman" w:hAnsi="Times New Roman"/>
+          <w:b/>
+          <w:bCs/>
+        </w:rPr>
+        <w:t xml:space="preserve"> Condições: </w:t>
+      </w:r>
+      <w:r>
+        <w:rPr>
+          <w:rFonts w:ascii="Times New Roman" w:hAnsi="Times New Roman"/>
+        </w:rPr>
+        <w:t>O Usuário é um Proprietário que está cadastrado e logado no sistema, o formulário deverá ter sido criado previamente pelo Administrador;</w:t>
       </w:r>
     </w:p>
     <w:p>
@@ -1568,41 +1437,6 @@
           <w:rFonts w:hint="eastAsia"/>
         </w:rPr>
       </w:pPr>
-      <w:proofErr w:type="spellStart"/>
-      <w:r>
-        <w:rPr>
-          <w:rFonts w:ascii="Times New Roman" w:hAnsi="Times New Roman"/>
-          <w:b/>
-          <w:bCs/>
-        </w:rPr>
-        <w:t>Pré</w:t>
-      </w:r>
-      <w:proofErr w:type="spellEnd"/>
-      <w:r>
-        <w:rPr>
-          <w:rFonts w:ascii="Times New Roman" w:hAnsi="Times New Roman"/>
-          <w:b/>
-          <w:bCs/>
-        </w:rPr>
-        <w:t xml:space="preserve"> Condições: </w:t>
-      </w:r>
-      <w:r>
-        <w:rPr>
-          <w:rFonts w:ascii="Times New Roman" w:hAnsi="Times New Roman"/>
-        </w:rPr>
-        <w:t>O Usuário é um Proprietário que está cadastrado e logado no sistema, o formulário deverá ter sido criado previamente pelo Administrador;</w:t>
-      </w:r>
-    </w:p>
-    <w:p>
-      <w:pPr>
-        <w:pStyle w:val="Standard"/>
-        <w:spacing w:line="360" w:lineRule="auto"/>
-        <w:ind w:firstLine="850"/>
-        <w:jc w:val="both"/>
-        <w:rPr>
-          <w:rFonts w:hint="eastAsia"/>
-        </w:rPr>
-      </w:pPr>
       <w:r>
         <w:rPr>
           <w:rFonts w:ascii="Times New Roman" w:hAnsi="Times New Roman"/>
@@ -1727,19 +1561,7 @@
         <w:rPr>
           <w:rFonts w:ascii="Times New Roman" w:hAnsi="Times New Roman"/>
         </w:rPr>
-        <w:t>5</w:t>
-      </w:r>
-      <w:r>
-        <w:rPr>
-          <w:rFonts w:ascii="Times New Roman" w:hAnsi="Times New Roman"/>
-        </w:rPr>
-        <w:t xml:space="preserve">. </w:t>
-      </w:r>
-      <w:r>
-        <w:rPr>
-          <w:rFonts w:ascii="Times New Roman" w:hAnsi="Times New Roman"/>
-        </w:rPr>
-        <w:t>O sistema devolve todas as etapas deste projeto;</w:t>
+        <w:t>5. O sistema devolve todas as etapas deste projeto;</w:t>
       </w:r>
     </w:p>
     <w:p>
@@ -1895,6 +1717,7 @@
         <w:rPr>
           <w:rFonts w:ascii="Times New Roman" w:hAnsi="Times New Roman"/>
         </w:rPr>
+        <w:lastRenderedPageBreak/>
         <w:t>Caso o proprietário deixou de preencher algum campo, informa mensagem de erro e retorna para o fluxo 10.</w:t>
       </w:r>
     </w:p>
@@ -1934,12 +1757,86 @@
         <w:t>Enviar feedback do formulário</w:t>
       </w:r>
     </w:p>
-    <w:p>
-      <w:pPr>
+    <w:p/>
+    <w:p>
+      <w:pPr>
+        <w:pStyle w:val="Standard"/>
+        <w:spacing w:line="360" w:lineRule="auto"/>
+        <w:ind w:firstLine="850"/>
+        <w:jc w:val="both"/>
         <w:rPr>
           <w:rFonts w:hint="eastAsia"/>
         </w:rPr>
       </w:pPr>
+      <w:r>
+        <w:rPr>
+          <w:rFonts w:ascii="Times New Roman" w:hAnsi="Times New Roman"/>
+          <w:b/>
+          <w:bCs/>
+        </w:rPr>
+        <w:t xml:space="preserve">Ator Principal: </w:t>
+      </w:r>
+      <w:r>
+        <w:rPr>
+          <w:rFonts w:ascii="Times New Roman" w:hAnsi="Times New Roman"/>
+        </w:rPr>
+        <w:t>Administrador;</w:t>
+      </w:r>
+    </w:p>
+    <w:p>
+      <w:pPr>
+        <w:pStyle w:val="Standard"/>
+        <w:spacing w:line="360" w:lineRule="auto"/>
+        <w:ind w:firstLine="850"/>
+        <w:jc w:val="both"/>
+        <w:rPr>
+          <w:rFonts w:ascii="Times New Roman" w:hAnsi="Times New Roman"/>
+          <w:b/>
+          <w:bCs/>
+        </w:rPr>
+      </w:pPr>
+      <w:r>
+        <w:rPr>
+          <w:rFonts w:ascii="Times New Roman" w:hAnsi="Times New Roman"/>
+          <w:b/>
+          <w:bCs/>
+        </w:rPr>
+        <w:t>Interessados e Interesses:</w:t>
+      </w:r>
+    </w:p>
+    <w:p>
+      <w:pPr>
+        <w:pStyle w:val="Standard"/>
+        <w:spacing w:line="360" w:lineRule="auto"/>
+        <w:ind w:firstLine="850"/>
+        <w:jc w:val="both"/>
+        <w:rPr>
+          <w:rFonts w:ascii="Times New Roman" w:hAnsi="Times New Roman"/>
+        </w:rPr>
+      </w:pPr>
+      <w:r>
+        <w:rPr>
+          <w:rFonts w:ascii="Times New Roman" w:hAnsi="Times New Roman"/>
+        </w:rPr>
+        <w:t>Administrador: Verificará o formulário e enviará o feedback para o Proprietário;</w:t>
+      </w:r>
+    </w:p>
+    <w:p>
+      <w:pPr>
+        <w:pStyle w:val="Standard"/>
+        <w:spacing w:line="360" w:lineRule="auto"/>
+        <w:ind w:firstLine="850"/>
+        <w:jc w:val="both"/>
+        <w:rPr>
+          <w:rFonts w:ascii="Times New Roman" w:hAnsi="Times New Roman"/>
+        </w:rPr>
+      </w:pPr>
+      <w:r>
+        <w:rPr>
+          <w:rFonts w:ascii="Times New Roman" w:hAnsi="Times New Roman"/>
+        </w:rPr>
+        <w:t>Proprietário: Deseja acessar e verificar os feedbacks dos formulários os quais respondeu;</w:t>
+      </w:r>
     </w:p>
     <w:p>
       <w:pPr>
@@ -1951,74 +1848,29 @@
           <w:rFonts w:hint="eastAsia"/>
         </w:rPr>
       </w:pPr>
-      <w:r>
-        <w:rPr>
-          <w:rFonts w:ascii="Times New Roman" w:hAnsi="Times New Roman"/>
-          <w:b/>
-          <w:bCs/>
-        </w:rPr>
-        <w:t xml:space="preserve">Ator Principal: </w:t>
-      </w:r>
-      <w:r>
-        <w:rPr>
-          <w:rFonts w:ascii="Times New Roman" w:hAnsi="Times New Roman"/>
-        </w:rPr>
-        <w:t>Administrador;</w:t>
-      </w:r>
-    </w:p>
-    <w:p>
-      <w:pPr>
-        <w:pStyle w:val="Standard"/>
-        <w:spacing w:line="360" w:lineRule="auto"/>
-        <w:ind w:firstLine="850"/>
-        <w:jc w:val="both"/>
-        <w:rPr>
-          <w:rFonts w:ascii="Times New Roman" w:hAnsi="Times New Roman"/>
-          <w:b/>
-          <w:bCs/>
-        </w:rPr>
-      </w:pPr>
-      <w:r>
-        <w:rPr>
-          <w:rFonts w:ascii="Times New Roman" w:hAnsi="Times New Roman"/>
-          <w:b/>
-          <w:bCs/>
-        </w:rPr>
-        <w:t>Interessados e Interesses:</w:t>
-      </w:r>
-    </w:p>
-    <w:p>
-      <w:pPr>
-        <w:pStyle w:val="Standard"/>
-        <w:spacing w:line="360" w:lineRule="auto"/>
-        <w:ind w:firstLine="850"/>
-        <w:jc w:val="both"/>
-        <w:rPr>
-          <w:rFonts w:ascii="Times New Roman" w:hAnsi="Times New Roman"/>
-        </w:rPr>
-      </w:pPr>
-      <w:r>
-        <w:rPr>
-          <w:rFonts w:ascii="Times New Roman" w:hAnsi="Times New Roman"/>
-        </w:rPr>
-        <w:t>Administrador: Verificará o formulário e enviará o feedback para o Proprietário;</w:t>
-      </w:r>
-    </w:p>
-    <w:p>
-      <w:pPr>
-        <w:pStyle w:val="Standard"/>
-        <w:spacing w:line="360" w:lineRule="auto"/>
-        <w:ind w:firstLine="850"/>
-        <w:jc w:val="both"/>
-        <w:rPr>
-          <w:rFonts w:ascii="Times New Roman" w:hAnsi="Times New Roman"/>
-        </w:rPr>
-      </w:pPr>
-      <w:r>
-        <w:rPr>
-          <w:rFonts w:ascii="Times New Roman" w:hAnsi="Times New Roman"/>
-        </w:rPr>
-        <w:t>Proprietário: Deseja acessar e verificar os feedbacks dos formulários os quais respondeu;</w:t>
+      <w:proofErr w:type="spellStart"/>
+      <w:r>
+        <w:rPr>
+          <w:rFonts w:ascii="Times New Roman" w:hAnsi="Times New Roman"/>
+          <w:b/>
+          <w:bCs/>
+        </w:rPr>
+        <w:t>Pré</w:t>
+      </w:r>
+      <w:proofErr w:type="spellEnd"/>
+      <w:r>
+        <w:rPr>
+          <w:rFonts w:ascii="Times New Roman" w:hAnsi="Times New Roman"/>
+          <w:b/>
+          <w:bCs/>
+        </w:rPr>
+        <w:t xml:space="preserve"> Condições: </w:t>
+      </w:r>
+      <w:r>
+        <w:rPr>
+          <w:rFonts w:ascii="Times New Roman" w:hAnsi="Times New Roman"/>
+        </w:rPr>
+        <w:t>O Usuário é um Administrador que está cadastrado e logado no sistema, o formulário deverá ter sido respondido previamente pelo Proprietário;</w:t>
       </w:r>
     </w:p>
     <w:p>
@@ -2031,41 +1883,6 @@
           <w:rFonts w:hint="eastAsia"/>
         </w:rPr>
       </w:pPr>
-      <w:proofErr w:type="spellStart"/>
-      <w:r>
-        <w:rPr>
-          <w:rFonts w:ascii="Times New Roman" w:hAnsi="Times New Roman"/>
-          <w:b/>
-          <w:bCs/>
-        </w:rPr>
-        <w:t>Pré</w:t>
-      </w:r>
-      <w:proofErr w:type="spellEnd"/>
-      <w:r>
-        <w:rPr>
-          <w:rFonts w:ascii="Times New Roman" w:hAnsi="Times New Roman"/>
-          <w:b/>
-          <w:bCs/>
-        </w:rPr>
-        <w:t xml:space="preserve"> Condições: </w:t>
-      </w:r>
-      <w:r>
-        <w:rPr>
-          <w:rFonts w:ascii="Times New Roman" w:hAnsi="Times New Roman"/>
-        </w:rPr>
-        <w:t>O Usuário é um Administrador que está cadastrado e logado no sistema, o formulário deverá ter sido respondido previamente pelo Proprietário;</w:t>
-      </w:r>
-    </w:p>
-    <w:p>
-      <w:pPr>
-        <w:pStyle w:val="Standard"/>
-        <w:spacing w:line="360" w:lineRule="auto"/>
-        <w:ind w:firstLine="850"/>
-        <w:jc w:val="both"/>
-        <w:rPr>
-          <w:rFonts w:hint="eastAsia"/>
-        </w:rPr>
-      </w:pPr>
       <w:r>
         <w:rPr>
           <w:rFonts w:ascii="Times New Roman" w:hAnsi="Times New Roman"/>
@@ -2314,19 +2131,7 @@
         <w:rPr>
           <w:rFonts w:ascii="Times New Roman" w:hAnsi="Times New Roman"/>
         </w:rPr>
-        <w:t>7.1.</w:t>
-      </w:r>
-      <w:r>
-        <w:rPr>
-          <w:rFonts w:ascii="Times New Roman" w:hAnsi="Times New Roman"/>
-        </w:rPr>
-        <w:t xml:space="preserve"> Considerando que o formulário não foi respondido de acordo com a forma como foi montada, então o Administrador deverá enviar o feedback na caixa de comentário e reenviar o formulário para o Proprietário</w:t>
-      </w:r>
-      <w:r>
-        <w:rPr>
-          <w:rFonts w:ascii="Times New Roman" w:hAnsi="Times New Roman"/>
-        </w:rPr>
-        <w:t>. Encerra o caso de uso;</w:t>
+        <w:t>7.1. Considerando que o formulário não foi respondido de acordo com a forma como foi montada, então o Administrador deverá enviar o feedback na caixa de comentário e reenviar o formulário para o Proprietário. Encerra o caso de uso;</w:t>
       </w:r>
     </w:p>
     <w:p>
@@ -2366,23 +2171,17 @@
         <w:t>Ver feedback do formulário</w:t>
       </w:r>
     </w:p>
-    <w:p>
-      <w:pPr>
+    <w:p/>
+    <w:p>
+      <w:pPr>
+        <w:pStyle w:val="Standard"/>
+        <w:spacing w:line="360" w:lineRule="auto"/>
+        <w:ind w:firstLine="850"/>
+        <w:jc w:val="both"/>
         <w:rPr>
           <w:rFonts w:hint="eastAsia"/>
         </w:rPr>
       </w:pPr>
-    </w:p>
-    <w:p>
-      <w:pPr>
-        <w:pStyle w:val="Standard"/>
-        <w:spacing w:line="360" w:lineRule="auto"/>
-        <w:ind w:firstLine="850"/>
-        <w:jc w:val="both"/>
-        <w:rPr>
-          <w:rFonts w:hint="eastAsia"/>
-        </w:rPr>
-      </w:pPr>
       <w:r>
         <w:rPr>
           <w:rFonts w:ascii="Times New Roman" w:hAnsi="Times New Roman"/>
@@ -2450,6 +2249,7 @@
         <w:rPr>
           <w:rFonts w:ascii="Times New Roman" w:hAnsi="Times New Roman"/>
         </w:rPr>
+        <w:lastRenderedPageBreak/>
         <w:t>Administrador: Será quem enviou o formulário e o feedback para o Proprietário;</w:t>
       </w:r>
     </w:p>
@@ -2756,19 +2556,7 @@
         <w:rPr>
           <w:rFonts w:ascii="Times New Roman" w:hAnsi="Times New Roman"/>
         </w:rPr>
-        <w:t>7.1</w:t>
-      </w:r>
-      <w:r>
-        <w:rPr>
-          <w:rFonts w:ascii="Times New Roman" w:hAnsi="Times New Roman"/>
-        </w:rPr>
-        <w:t xml:space="preserve"> Caso o </w:t>
-      </w:r>
-      <w:r>
-        <w:rPr>
-          <w:rFonts w:ascii="Times New Roman" w:hAnsi="Times New Roman"/>
-        </w:rPr>
-        <w:t>proprietário selecione uma etapa com o status REPROVADO, ele verá o feedback dito pelo administrador e retornará para o caso de uso Responder Formulário;</w:t>
+        <w:t>7.1 Caso o proprietário selecione uma etapa com o status REPROVADO, ele verá o feedback dito pelo administrador e retornará para o caso de uso Responder Formulário;</w:t>
       </w:r>
     </w:p>
     <w:p>
@@ -2809,22 +2597,99 @@
       <w:pPr>
         <w:pStyle w:val="Ttulo3"/>
         <w:jc w:val="center"/>
+      </w:pPr>
+      <w:r>
+        <w:rPr>
+          <w:bCs/>
+        </w:rPr>
+        <w:t xml:space="preserve">Caso de Uso: </w:t>
+      </w:r>
+      <w:r>
+        <w:rPr>
+          <w:b w:val="0"/>
+          <w:bCs/>
+        </w:rPr>
+        <w:t>Calcular Resultados;</w:t>
+      </w:r>
+    </w:p>
+    <w:p>
+      <w:pPr>
+        <w:pStyle w:val="Standard"/>
+        <w:spacing w:line="360" w:lineRule="auto"/>
+        <w:ind w:firstLine="850"/>
+        <w:jc w:val="both"/>
         <w:rPr>
           <w:rFonts w:hint="eastAsia"/>
         </w:rPr>
       </w:pPr>
       <w:r>
         <w:rPr>
-          <w:bCs/>
-        </w:rPr>
-        <w:t xml:space="preserve">Caso de Uso: </w:t>
-      </w:r>
-      <w:r>
-        <w:rPr>
-          <w:b w:val="0"/>
-          <w:bCs/>
-        </w:rPr>
-        <w:t>Calcular Resultados;</w:t>
+          <w:rFonts w:ascii="Times New Roman" w:hAnsi="Times New Roman"/>
+          <w:b/>
+          <w:bCs/>
+        </w:rPr>
+        <w:t>Ator Principal:</w:t>
+      </w:r>
+      <w:r>
+        <w:rPr>
+          <w:rFonts w:ascii="Times New Roman" w:hAnsi="Times New Roman"/>
+        </w:rPr>
+        <w:t xml:space="preserve"> Administrador;</w:t>
+      </w:r>
+    </w:p>
+    <w:p>
+      <w:pPr>
+        <w:pStyle w:val="Standard"/>
+        <w:spacing w:line="360" w:lineRule="auto"/>
+        <w:ind w:firstLine="850"/>
+        <w:jc w:val="both"/>
+        <w:rPr>
+          <w:rFonts w:ascii="Times New Roman" w:hAnsi="Times New Roman"/>
+          <w:b/>
+          <w:bCs/>
+        </w:rPr>
+      </w:pPr>
+      <w:r>
+        <w:rPr>
+          <w:rFonts w:ascii="Times New Roman" w:hAnsi="Times New Roman"/>
+          <w:b/>
+          <w:bCs/>
+        </w:rPr>
+        <w:t>Interessados e Interesses:</w:t>
+      </w:r>
+    </w:p>
+    <w:p>
+      <w:pPr>
+        <w:pStyle w:val="Standard"/>
+        <w:spacing w:line="360" w:lineRule="auto"/>
+        <w:ind w:firstLine="850"/>
+        <w:jc w:val="both"/>
+        <w:rPr>
+          <w:rFonts w:ascii="Times New Roman" w:hAnsi="Times New Roman"/>
+        </w:rPr>
+      </w:pPr>
+      <w:r>
+        <w:rPr>
+          <w:rFonts w:ascii="Times New Roman" w:hAnsi="Times New Roman"/>
+        </w:rPr>
+        <w:t>Administrador: Deseja saber os resultados de todos os formulários de um certo projeto;</w:t>
+      </w:r>
+    </w:p>
+    <w:p>
+      <w:pPr>
+        <w:pStyle w:val="Standard"/>
+        <w:spacing w:line="360" w:lineRule="auto"/>
+        <w:ind w:firstLine="850"/>
+        <w:jc w:val="both"/>
+        <w:rPr>
+          <w:rFonts w:ascii="Times New Roman" w:hAnsi="Times New Roman"/>
+        </w:rPr>
+      </w:pPr>
+      <w:r>
+        <w:rPr>
+          <w:rFonts w:ascii="Times New Roman" w:hAnsi="Times New Roman"/>
+        </w:rPr>
+        <w:t>Proprietário: Também desejará saber o resultado futuro do cálculo dos projetos;</w:t>
       </w:r>
     </w:p>
     <w:p>
@@ -2837,74 +2702,29 @@
           <w:rFonts w:hint="eastAsia"/>
         </w:rPr>
       </w:pPr>
-      <w:r>
-        <w:rPr>
-          <w:rFonts w:ascii="Times New Roman" w:hAnsi="Times New Roman"/>
-          <w:b/>
-          <w:bCs/>
-        </w:rPr>
-        <w:t>Ator Principal:</w:t>
-      </w:r>
-      <w:r>
-        <w:rPr>
-          <w:rFonts w:ascii="Times New Roman" w:hAnsi="Times New Roman"/>
-        </w:rPr>
-        <w:t xml:space="preserve"> Administrador;</w:t>
-      </w:r>
-    </w:p>
-    <w:p>
-      <w:pPr>
-        <w:pStyle w:val="Standard"/>
-        <w:spacing w:line="360" w:lineRule="auto"/>
-        <w:ind w:firstLine="850"/>
-        <w:jc w:val="both"/>
-        <w:rPr>
-          <w:rFonts w:ascii="Times New Roman" w:hAnsi="Times New Roman"/>
-          <w:b/>
-          <w:bCs/>
-        </w:rPr>
-      </w:pPr>
-      <w:r>
-        <w:rPr>
-          <w:rFonts w:ascii="Times New Roman" w:hAnsi="Times New Roman"/>
-          <w:b/>
-          <w:bCs/>
-        </w:rPr>
-        <w:t>Interessados e Interesses:</w:t>
-      </w:r>
-    </w:p>
-    <w:p>
-      <w:pPr>
-        <w:pStyle w:val="Standard"/>
-        <w:spacing w:line="360" w:lineRule="auto"/>
-        <w:ind w:firstLine="850"/>
-        <w:jc w:val="both"/>
-        <w:rPr>
-          <w:rFonts w:ascii="Times New Roman" w:hAnsi="Times New Roman"/>
-        </w:rPr>
-      </w:pPr>
-      <w:r>
-        <w:rPr>
-          <w:rFonts w:ascii="Times New Roman" w:hAnsi="Times New Roman"/>
-        </w:rPr>
-        <w:t>Administrador: Deseja saber os resultados de todos os formulários de um certo projeto;</w:t>
-      </w:r>
-    </w:p>
-    <w:p>
-      <w:pPr>
-        <w:pStyle w:val="Standard"/>
-        <w:spacing w:line="360" w:lineRule="auto"/>
-        <w:ind w:firstLine="850"/>
-        <w:jc w:val="both"/>
-        <w:rPr>
-          <w:rFonts w:ascii="Times New Roman" w:hAnsi="Times New Roman"/>
-        </w:rPr>
-      </w:pPr>
-      <w:r>
-        <w:rPr>
-          <w:rFonts w:ascii="Times New Roman" w:hAnsi="Times New Roman"/>
-        </w:rPr>
-        <w:t>Proprietário: Também desejará saber o resultado futuro do cálculo dos projetos;</w:t>
+      <w:proofErr w:type="spellStart"/>
+      <w:r>
+        <w:rPr>
+          <w:rFonts w:ascii="Times New Roman" w:hAnsi="Times New Roman"/>
+          <w:b/>
+          <w:bCs/>
+        </w:rPr>
+        <w:t>Pré</w:t>
+      </w:r>
+      <w:proofErr w:type="spellEnd"/>
+      <w:r>
+        <w:rPr>
+          <w:rFonts w:ascii="Times New Roman" w:hAnsi="Times New Roman"/>
+          <w:b/>
+          <w:bCs/>
+        </w:rPr>
+        <w:t xml:space="preserve"> Condições:</w:t>
+      </w:r>
+      <w:r>
+        <w:rPr>
+          <w:rFonts w:ascii="Times New Roman" w:hAnsi="Times New Roman"/>
+        </w:rPr>
+        <w:t xml:space="preserve"> O projeto deverá ter sido criado previamente pelo Administrador;</w:t>
       </w:r>
     </w:p>
     <w:p>
@@ -2917,29 +2737,40 @@
           <w:rFonts w:hint="eastAsia"/>
         </w:rPr>
       </w:pPr>
-      <w:proofErr w:type="spellStart"/>
-      <w:r>
-        <w:rPr>
-          <w:rFonts w:ascii="Times New Roman" w:hAnsi="Times New Roman"/>
-          <w:b/>
-          <w:bCs/>
-        </w:rPr>
-        <w:t>Pré</w:t>
-      </w:r>
-      <w:proofErr w:type="spellEnd"/>
-      <w:r>
-        <w:rPr>
-          <w:rFonts w:ascii="Times New Roman" w:hAnsi="Times New Roman"/>
-          <w:b/>
-          <w:bCs/>
-        </w:rPr>
-        <w:t xml:space="preserve"> Condições:</w:t>
-      </w:r>
-      <w:r>
-        <w:rPr>
-          <w:rFonts w:ascii="Times New Roman" w:hAnsi="Times New Roman"/>
-        </w:rPr>
-        <w:t xml:space="preserve"> O projeto deverá ter sido criado previamente pelo Administrador;</w:t>
+      <w:r>
+        <w:rPr>
+          <w:rFonts w:ascii="Times New Roman" w:hAnsi="Times New Roman"/>
+          <w:b/>
+          <w:bCs/>
+        </w:rPr>
+        <w:t>Pós Condições:</w:t>
+      </w:r>
+      <w:r>
+        <w:rPr>
+          <w:rFonts w:ascii="Times New Roman" w:hAnsi="Times New Roman"/>
+        </w:rPr>
+        <w:t xml:space="preserve"> O projeto terá um resultado que pode ser visto tanto pelo Administrador quanto pelo proprietário;</w:t>
+      </w:r>
+    </w:p>
+    <w:p>
+      <w:pPr>
+        <w:pStyle w:val="Standard"/>
+        <w:spacing w:line="360" w:lineRule="auto"/>
+        <w:ind w:firstLine="850"/>
+        <w:jc w:val="both"/>
+        <w:rPr>
+          <w:rFonts w:ascii="Times New Roman" w:hAnsi="Times New Roman"/>
+          <w:b/>
+          <w:bCs/>
+        </w:rPr>
+      </w:pPr>
+      <w:r>
+        <w:rPr>
+          <w:rFonts w:ascii="Times New Roman" w:hAnsi="Times New Roman"/>
+          <w:b/>
+          <w:bCs/>
+        </w:rPr>
+        <w:t>Cenário de Sucesso Principal:</w:t>
       </w:r>
     </w:p>
     <w:p>
@@ -2955,37 +2786,8 @@
       <w:r>
         <w:rPr>
           <w:rFonts w:ascii="Times New Roman" w:hAnsi="Times New Roman"/>
-          <w:b/>
-          <w:bCs/>
-        </w:rPr>
-        <w:t>Pós Condições:</w:t>
-      </w:r>
-      <w:r>
-        <w:rPr>
-          <w:rFonts w:ascii="Times New Roman" w:hAnsi="Times New Roman"/>
-        </w:rPr>
-        <w:t xml:space="preserve"> O projeto terá um resultado que pode ser visto tanto pelo Administrador quanto pelo proprietário;</w:t>
-      </w:r>
-    </w:p>
-    <w:p>
-      <w:pPr>
-        <w:pStyle w:val="Standard"/>
-        <w:spacing w:line="360" w:lineRule="auto"/>
-        <w:ind w:firstLine="850"/>
-        <w:jc w:val="both"/>
-        <w:rPr>
-          <w:rFonts w:ascii="Times New Roman" w:hAnsi="Times New Roman"/>
-          <w:b/>
-          <w:bCs/>
-        </w:rPr>
-      </w:pPr>
-      <w:r>
-        <w:rPr>
-          <w:rFonts w:ascii="Times New Roman" w:hAnsi="Times New Roman"/>
-          <w:b/>
-          <w:bCs/>
-        </w:rPr>
-        <w:t>Cenário de Sucesso Principal:</w:t>
+        </w:rPr>
+        <w:t>1. O Administrador dentro do seu dashboard clicará para ver os projetos;</w:t>
       </w:r>
     </w:p>
     <w:p>
@@ -3002,7 +2804,7 @@
         <w:rPr>
           <w:rFonts w:ascii="Times New Roman" w:hAnsi="Times New Roman"/>
         </w:rPr>
-        <w:t>1. O Administrador dentro do seu dashboard clicará para ver os projetos;</w:t>
+        <w:t>2. O sistema exibirá o nome e a qual proprietário pertencem todos os projetos os quais foram cadastrados pelo Administrador;</w:t>
       </w:r>
     </w:p>
     <w:p>
@@ -3019,23 +2821,7 @@
         <w:rPr>
           <w:rFonts w:ascii="Times New Roman" w:hAnsi="Times New Roman"/>
         </w:rPr>
-        <w:t>2. O sistema exibirá o nome e a qual proprietário pertencem todos os projetos os quais foram cadastrados pelo Administrador;</w:t>
-      </w:r>
-    </w:p>
-    <w:p>
-      <w:pPr>
-        <w:pStyle w:val="Standard"/>
-        <w:spacing w:line="360" w:lineRule="auto"/>
-        <w:ind w:firstLine="850"/>
-        <w:jc w:val="both"/>
-        <w:rPr>
-          <w:rFonts w:hint="eastAsia"/>
-        </w:rPr>
-      </w:pPr>
-      <w:r>
-        <w:rPr>
-          <w:rFonts w:ascii="Times New Roman" w:hAnsi="Times New Roman"/>
-        </w:rPr>
+        <w:lastRenderedPageBreak/>
         <w:t>3. O Administrador clicará no botão de filtrar por proprietário;</w:t>
       </w:r>
     </w:p>
@@ -3282,6 +3068,7 @@
         </w:numPr>
       </w:pPr>
       <w:r>
+        <w:lastRenderedPageBreak/>
         <w:t>Modelo conceitual</w:t>
       </w:r>
     </w:p>
@@ -3350,10 +3137,590 @@
     </w:p>
     <w:p>
       <w:pPr>
-        <w:rPr>
-          <w:rFonts w:hint="eastAsia"/>
-        </w:rPr>
-      </w:pPr>
+        <w:pStyle w:val="Ttulo1"/>
+        <w:numPr>
+          <w:ilvl w:val="0"/>
+          <w:numId w:val="1"/>
+        </w:numPr>
+      </w:pPr>
+      <w:r>
+        <w:lastRenderedPageBreak/>
+        <w:t>Diagrama de sequência do sistema</w:t>
+      </w:r>
+    </w:p>
+    <w:p/>
+    <w:p/>
+    <w:p>
+      <w:pPr>
+        <w:pStyle w:val="Ttulo2"/>
+        <w:numPr>
+          <w:ilvl w:val="1"/>
+          <w:numId w:val="7"/>
+        </w:numPr>
+        <w:jc w:val="center"/>
+      </w:pPr>
+      <w:r>
+        <w:t xml:space="preserve"> Ver projetos</w:t>
+      </w:r>
+    </w:p>
+    <w:p/>
+    <w:p/>
+    <w:p>
+      <w:pPr>
+        <w:jc w:val="center"/>
+      </w:pPr>
+    </w:p>
+    <w:p>
+      <w:pPr>
+        <w:suppressAutoHyphens w:val="0"/>
+      </w:pPr>
+      <w:r>
+        <w:rPr>
+          <w:noProof/>
+        </w:rPr>
+        <w:drawing>
+          <wp:anchor distT="0" distB="0" distL="114300" distR="114300" simplePos="0" relativeHeight="251665408" behindDoc="0" locked="0" layoutInCell="1" allowOverlap="1" wp14:anchorId="46D7F0ED" wp14:editId="1F17723B">
+            <wp:simplePos x="0" y="0"/>
+            <wp:positionH relativeFrom="margin">
+              <wp:align>center</wp:align>
+            </wp:positionH>
+            <wp:positionV relativeFrom="paragraph">
+              <wp:posOffset>1827786</wp:posOffset>
+            </wp:positionV>
+            <wp:extent cx="4258101" cy="3269954"/>
+            <wp:effectExtent l="0" t="0" r="0" b="6985"/>
+            <wp:wrapSquare wrapText="bothSides"/>
+            <wp:docPr id="1856271908" name="Imagem 1"/>
+            <wp:cNvGraphicFramePr>
+              <a:graphicFrameLocks xmlns:a="http://schemas.openxmlformats.org/drawingml/2006/main" noChangeAspect="1"/>
+            </wp:cNvGraphicFramePr>
+            <a:graphic xmlns:a="http://schemas.openxmlformats.org/drawingml/2006/main">
+              <a:graphicData uri="http://schemas.openxmlformats.org/drawingml/2006/picture">
+                <pic:pic xmlns:pic="http://schemas.openxmlformats.org/drawingml/2006/picture">
+                  <pic:nvPicPr>
+                    <pic:cNvPr id="0" name="Picture 1"/>
+                    <pic:cNvPicPr>
+                      <a:picLocks noChangeAspect="1" noChangeArrowheads="1"/>
+                    </pic:cNvPicPr>
+                  </pic:nvPicPr>
+                  <pic:blipFill>
+                    <a:blip r:embed="rId9">
+                      <a:extLst>
+                        <a:ext uri="{28A0092B-C50C-407E-A947-70E740481C1C}">
+                          <a14:useLocalDpi xmlns:a14="http://schemas.microsoft.com/office/drawing/2010/main" val="0"/>
+                        </a:ext>
+                      </a:extLst>
+                    </a:blip>
+                    <a:srcRect/>
+                    <a:stretch>
+                      <a:fillRect/>
+                    </a:stretch>
+                  </pic:blipFill>
+                  <pic:spPr bwMode="auto">
+                    <a:xfrm>
+                      <a:off x="0" y="0"/>
+                      <a:ext cx="4258101" cy="3269954"/>
+                    </a:xfrm>
+                    <a:prstGeom prst="rect">
+                      <a:avLst/>
+                    </a:prstGeom>
+                    <a:noFill/>
+                    <a:ln>
+                      <a:noFill/>
+                    </a:ln>
+                  </pic:spPr>
+                </pic:pic>
+              </a:graphicData>
+            </a:graphic>
+          </wp:anchor>
+        </w:drawing>
+      </w:r>
+      <w:r>
+        <w:br w:type="page"/>
+      </w:r>
+    </w:p>
+    <w:p/>
+    <w:p>
+      <w:pPr>
+        <w:pStyle w:val="Ttulo2"/>
+        <w:numPr>
+          <w:ilvl w:val="1"/>
+          <w:numId w:val="7"/>
+        </w:numPr>
+        <w:jc w:val="center"/>
+      </w:pPr>
+      <w:r>
+        <w:t xml:space="preserve"> Montar formulário</w:t>
+      </w:r>
+    </w:p>
+    <w:p/>
+    <w:p/>
+    <w:p>
+      <w:pPr>
+        <w:jc w:val="center"/>
+      </w:pPr>
+      <w:r>
+        <w:rPr>
+          <w:noProof/>
+        </w:rPr>
+        <w:drawing>
+          <wp:anchor distT="0" distB="0" distL="114300" distR="114300" simplePos="0" relativeHeight="251664384" behindDoc="0" locked="0" layoutInCell="1" allowOverlap="1" wp14:anchorId="2965C88A" wp14:editId="12599655">
+            <wp:simplePos x="0" y="0"/>
+            <wp:positionH relativeFrom="margin">
+              <wp:align>center</wp:align>
+            </wp:positionH>
+            <wp:positionV relativeFrom="paragraph">
+              <wp:posOffset>7449</wp:posOffset>
+            </wp:positionV>
+            <wp:extent cx="3752850" cy="8213725"/>
+            <wp:effectExtent l="0" t="0" r="0" b="0"/>
+            <wp:wrapSquare wrapText="bothSides"/>
+            <wp:docPr id="50484008" name="Imagem 2"/>
+            <wp:cNvGraphicFramePr>
+              <a:graphicFrameLocks xmlns:a="http://schemas.openxmlformats.org/drawingml/2006/main" noChangeAspect="1"/>
+            </wp:cNvGraphicFramePr>
+            <a:graphic xmlns:a="http://schemas.openxmlformats.org/drawingml/2006/main">
+              <a:graphicData uri="http://schemas.openxmlformats.org/drawingml/2006/picture">
+                <pic:pic xmlns:pic="http://schemas.openxmlformats.org/drawingml/2006/picture">
+                  <pic:nvPicPr>
+                    <pic:cNvPr id="0" name="Picture 2"/>
+                    <pic:cNvPicPr>
+                      <a:picLocks noChangeAspect="1" noChangeArrowheads="1"/>
+                    </pic:cNvPicPr>
+                  </pic:nvPicPr>
+                  <pic:blipFill>
+                    <a:blip r:embed="rId10">
+                      <a:extLst>
+                        <a:ext uri="{28A0092B-C50C-407E-A947-70E740481C1C}">
+                          <a14:useLocalDpi xmlns:a14="http://schemas.microsoft.com/office/drawing/2010/main" val="0"/>
+                        </a:ext>
+                      </a:extLst>
+                    </a:blip>
+                    <a:srcRect/>
+                    <a:stretch>
+                      <a:fillRect/>
+                    </a:stretch>
+                  </pic:blipFill>
+                  <pic:spPr bwMode="auto">
+                    <a:xfrm>
+                      <a:off x="0" y="0"/>
+                      <a:ext cx="3752850" cy="8213725"/>
+                    </a:xfrm>
+                    <a:prstGeom prst="rect">
+                      <a:avLst/>
+                    </a:prstGeom>
+                    <a:noFill/>
+                    <a:ln>
+                      <a:noFill/>
+                    </a:ln>
+                  </pic:spPr>
+                </pic:pic>
+              </a:graphicData>
+            </a:graphic>
+            <wp14:sizeRelH relativeFrom="margin">
+              <wp14:pctWidth>0</wp14:pctWidth>
+            </wp14:sizeRelH>
+            <wp14:sizeRelV relativeFrom="margin">
+              <wp14:pctHeight>0</wp14:pctHeight>
+            </wp14:sizeRelV>
+          </wp:anchor>
+        </w:drawing>
+      </w:r>
+    </w:p>
+    <w:p>
+      <w:pPr>
+        <w:suppressAutoHyphens w:val="0"/>
+      </w:pPr>
+      <w:r>
+        <w:br w:type="page"/>
+      </w:r>
+    </w:p>
+    <w:p>
+      <w:pPr>
+        <w:pStyle w:val="Ttulo2"/>
+        <w:numPr>
+          <w:ilvl w:val="1"/>
+          <w:numId w:val="7"/>
+        </w:numPr>
+        <w:jc w:val="center"/>
+      </w:pPr>
+      <w:r>
+        <w:lastRenderedPageBreak/>
+        <w:t xml:space="preserve"> Responder formulário</w:t>
+      </w:r>
+    </w:p>
+    <w:p/>
+    <w:p/>
+    <w:p>
+      <w:pPr>
+        <w:jc w:val="center"/>
+      </w:pPr>
+    </w:p>
+    <w:p>
+      <w:pPr>
+        <w:suppressAutoHyphens w:val="0"/>
+      </w:pPr>
+      <w:r>
+        <w:rPr>
+          <w:noProof/>
+        </w:rPr>
+        <w:drawing>
+          <wp:anchor distT="0" distB="0" distL="114300" distR="114300" simplePos="0" relativeHeight="251663360" behindDoc="0" locked="0" layoutInCell="1" allowOverlap="1" wp14:anchorId="7566D610" wp14:editId="42C33F01">
+            <wp:simplePos x="0" y="0"/>
+            <wp:positionH relativeFrom="margin">
+              <wp:align>center</wp:align>
+            </wp:positionH>
+            <wp:positionV relativeFrom="paragraph">
+              <wp:posOffset>159584</wp:posOffset>
+            </wp:positionV>
+            <wp:extent cx="4353636" cy="7467951"/>
+            <wp:effectExtent l="0" t="0" r="8890" b="0"/>
+            <wp:wrapSquare wrapText="bothSides"/>
+            <wp:docPr id="1915997921" name="Imagem 3"/>
+            <wp:cNvGraphicFramePr>
+              <a:graphicFrameLocks xmlns:a="http://schemas.openxmlformats.org/drawingml/2006/main" noChangeAspect="1"/>
+            </wp:cNvGraphicFramePr>
+            <a:graphic xmlns:a="http://schemas.openxmlformats.org/drawingml/2006/main">
+              <a:graphicData uri="http://schemas.openxmlformats.org/drawingml/2006/picture">
+                <pic:pic xmlns:pic="http://schemas.openxmlformats.org/drawingml/2006/picture">
+                  <pic:nvPicPr>
+                    <pic:cNvPr id="0" name="Picture 3"/>
+                    <pic:cNvPicPr>
+                      <a:picLocks noChangeAspect="1" noChangeArrowheads="1"/>
+                    </pic:cNvPicPr>
+                  </pic:nvPicPr>
+                  <pic:blipFill>
+                    <a:blip r:embed="rId11">
+                      <a:extLst>
+                        <a:ext uri="{28A0092B-C50C-407E-A947-70E740481C1C}">
+                          <a14:useLocalDpi xmlns:a14="http://schemas.microsoft.com/office/drawing/2010/main" val="0"/>
+                        </a:ext>
+                      </a:extLst>
+                    </a:blip>
+                    <a:srcRect/>
+                    <a:stretch>
+                      <a:fillRect/>
+                    </a:stretch>
+                  </pic:blipFill>
+                  <pic:spPr bwMode="auto">
+                    <a:xfrm>
+                      <a:off x="0" y="0"/>
+                      <a:ext cx="4353636" cy="7467951"/>
+                    </a:xfrm>
+                    <a:prstGeom prst="rect">
+                      <a:avLst/>
+                    </a:prstGeom>
+                    <a:noFill/>
+                    <a:ln>
+                      <a:noFill/>
+                    </a:ln>
+                  </pic:spPr>
+                </pic:pic>
+              </a:graphicData>
+            </a:graphic>
+          </wp:anchor>
+        </w:drawing>
+      </w:r>
+      <w:r>
+        <w:br w:type="page"/>
+      </w:r>
+    </w:p>
+    <w:p>
+      <w:pPr>
+        <w:pStyle w:val="Ttulo2"/>
+        <w:numPr>
+          <w:ilvl w:val="1"/>
+          <w:numId w:val="7"/>
+        </w:numPr>
+        <w:jc w:val="center"/>
+      </w:pPr>
+      <w:r>
+        <w:lastRenderedPageBreak/>
+        <w:t xml:space="preserve"> Enviar feedback do formulário</w:t>
+      </w:r>
+    </w:p>
+    <w:p/>
+    <w:p/>
+    <w:p>
+      <w:pPr>
+        <w:jc w:val="center"/>
+      </w:pPr>
+    </w:p>
+    <w:p>
+      <w:pPr>
+        <w:jc w:val="center"/>
+      </w:pPr>
+    </w:p>
+    <w:p>
+      <w:pPr>
+        <w:suppressAutoHyphens w:val="0"/>
+      </w:pPr>
+      <w:r>
+        <w:rPr>
+          <w:noProof/>
+        </w:rPr>
+        <w:drawing>
+          <wp:anchor distT="0" distB="0" distL="114300" distR="114300" simplePos="0" relativeHeight="251662336" behindDoc="0" locked="0" layoutInCell="1" allowOverlap="1" wp14:anchorId="6EBBF469" wp14:editId="19FE15EE">
+            <wp:simplePos x="0" y="0"/>
+            <wp:positionH relativeFrom="margin">
+              <wp:align>center</wp:align>
+            </wp:positionH>
+            <wp:positionV relativeFrom="paragraph">
+              <wp:posOffset>419271</wp:posOffset>
+            </wp:positionV>
+            <wp:extent cx="4107815" cy="6593205"/>
+            <wp:effectExtent l="0" t="0" r="6985" b="0"/>
+            <wp:wrapSquare wrapText="bothSides"/>
+            <wp:docPr id="303304772" name="Imagem 6"/>
+            <wp:cNvGraphicFramePr>
+              <a:graphicFrameLocks xmlns:a="http://schemas.openxmlformats.org/drawingml/2006/main" noChangeAspect="1"/>
+            </wp:cNvGraphicFramePr>
+            <a:graphic xmlns:a="http://schemas.openxmlformats.org/drawingml/2006/main">
+              <a:graphicData uri="http://schemas.openxmlformats.org/drawingml/2006/picture">
+                <pic:pic xmlns:pic="http://schemas.openxmlformats.org/drawingml/2006/picture">
+                  <pic:nvPicPr>
+                    <pic:cNvPr id="0" name="Picture 6"/>
+                    <pic:cNvPicPr>
+                      <a:picLocks noChangeAspect="1" noChangeArrowheads="1"/>
+                    </pic:cNvPicPr>
+                  </pic:nvPicPr>
+                  <pic:blipFill>
+                    <a:blip r:embed="rId12">
+                      <a:extLst>
+                        <a:ext uri="{28A0092B-C50C-407E-A947-70E740481C1C}">
+                          <a14:useLocalDpi xmlns:a14="http://schemas.microsoft.com/office/drawing/2010/main" val="0"/>
+                        </a:ext>
+                      </a:extLst>
+                    </a:blip>
+                    <a:srcRect/>
+                    <a:stretch>
+                      <a:fillRect/>
+                    </a:stretch>
+                  </pic:blipFill>
+                  <pic:spPr bwMode="auto">
+                    <a:xfrm>
+                      <a:off x="0" y="0"/>
+                      <a:ext cx="4107815" cy="6593205"/>
+                    </a:xfrm>
+                    <a:prstGeom prst="rect">
+                      <a:avLst/>
+                    </a:prstGeom>
+                    <a:noFill/>
+                    <a:ln>
+                      <a:noFill/>
+                    </a:ln>
+                  </pic:spPr>
+                </pic:pic>
+              </a:graphicData>
+            </a:graphic>
+            <wp14:sizeRelH relativeFrom="margin">
+              <wp14:pctWidth>0</wp14:pctWidth>
+            </wp14:sizeRelH>
+            <wp14:sizeRelV relativeFrom="margin">
+              <wp14:pctHeight>0</wp14:pctHeight>
+            </wp14:sizeRelV>
+          </wp:anchor>
+        </w:drawing>
+      </w:r>
+      <w:r>
+        <w:br w:type="page"/>
+      </w:r>
+    </w:p>
+    <w:p>
+      <w:pPr>
+        <w:pStyle w:val="Ttulo2"/>
+        <w:numPr>
+          <w:ilvl w:val="1"/>
+          <w:numId w:val="7"/>
+        </w:numPr>
+        <w:jc w:val="center"/>
+      </w:pPr>
+      <w:r>
+        <w:lastRenderedPageBreak/>
+        <w:t xml:space="preserve"> Ver feedback do formulário</w:t>
+      </w:r>
+    </w:p>
+    <w:p/>
+    <w:p/>
+    <w:p>
+      <w:pPr>
+        <w:jc w:val="center"/>
+      </w:pPr>
+    </w:p>
+    <w:p>
+      <w:pPr>
+        <w:suppressAutoHyphens w:val="0"/>
+      </w:pPr>
+      <w:r>
+        <w:rPr>
+          <w:noProof/>
+        </w:rPr>
+        <w:drawing>
+          <wp:anchor distT="0" distB="0" distL="114300" distR="114300" simplePos="0" relativeHeight="251660288" behindDoc="0" locked="0" layoutInCell="1" allowOverlap="1" wp14:anchorId="62C72B2A" wp14:editId="109B1A3E">
+            <wp:simplePos x="0" y="0"/>
+            <wp:positionH relativeFrom="margin">
+              <wp:align>center</wp:align>
+            </wp:positionH>
+            <wp:positionV relativeFrom="paragraph">
+              <wp:posOffset>1157434</wp:posOffset>
+            </wp:positionV>
+            <wp:extent cx="3957320" cy="5471160"/>
+            <wp:effectExtent l="0" t="0" r="5080" b="0"/>
+            <wp:wrapSquare wrapText="bothSides"/>
+            <wp:docPr id="1378995205" name="Imagem 8"/>
+            <wp:cNvGraphicFramePr>
+              <a:graphicFrameLocks xmlns:a="http://schemas.openxmlformats.org/drawingml/2006/main" noChangeAspect="1"/>
+            </wp:cNvGraphicFramePr>
+            <a:graphic xmlns:a="http://schemas.openxmlformats.org/drawingml/2006/main">
+              <a:graphicData uri="http://schemas.openxmlformats.org/drawingml/2006/picture">
+                <pic:pic xmlns:pic="http://schemas.openxmlformats.org/drawingml/2006/picture">
+                  <pic:nvPicPr>
+                    <pic:cNvPr id="0" name="Picture 8"/>
+                    <pic:cNvPicPr>
+                      <a:picLocks noChangeAspect="1" noChangeArrowheads="1"/>
+                    </pic:cNvPicPr>
+                  </pic:nvPicPr>
+                  <pic:blipFill>
+                    <a:blip r:embed="rId13">
+                      <a:extLst>
+                        <a:ext uri="{28A0092B-C50C-407E-A947-70E740481C1C}">
+                          <a14:useLocalDpi xmlns:a14="http://schemas.microsoft.com/office/drawing/2010/main" val="0"/>
+                        </a:ext>
+                      </a:extLst>
+                    </a:blip>
+                    <a:srcRect/>
+                    <a:stretch>
+                      <a:fillRect/>
+                    </a:stretch>
+                  </pic:blipFill>
+                  <pic:spPr bwMode="auto">
+                    <a:xfrm>
+                      <a:off x="0" y="0"/>
+                      <a:ext cx="3957320" cy="5471160"/>
+                    </a:xfrm>
+                    <a:prstGeom prst="rect">
+                      <a:avLst/>
+                    </a:prstGeom>
+                    <a:noFill/>
+                    <a:ln>
+                      <a:noFill/>
+                    </a:ln>
+                  </pic:spPr>
+                </pic:pic>
+              </a:graphicData>
+            </a:graphic>
+            <wp14:sizeRelH relativeFrom="margin">
+              <wp14:pctWidth>0</wp14:pctWidth>
+            </wp14:sizeRelH>
+            <wp14:sizeRelV relativeFrom="margin">
+              <wp14:pctHeight>0</wp14:pctHeight>
+            </wp14:sizeRelV>
+          </wp:anchor>
+        </w:drawing>
+      </w:r>
+      <w:r>
+        <w:br w:type="page"/>
+      </w:r>
+    </w:p>
+    <w:p>
+      <w:pPr>
+        <w:pStyle w:val="Ttulo2"/>
+        <w:numPr>
+          <w:ilvl w:val="1"/>
+          <w:numId w:val="7"/>
+        </w:numPr>
+        <w:jc w:val="center"/>
+      </w:pPr>
+      <w:r>
+        <w:lastRenderedPageBreak/>
+        <w:t xml:space="preserve"> Calcular resultados</w:t>
+      </w:r>
+    </w:p>
+    <w:p>
+      <w:pPr>
+        <w:pStyle w:val="PargrafodaLista"/>
+        <w:ind w:left="375"/>
+      </w:pPr>
+    </w:p>
+    <w:p>
+      <w:pPr>
+        <w:pStyle w:val="PargrafodaLista"/>
+        <w:ind w:left="375"/>
+      </w:pPr>
+    </w:p>
+    <w:p>
+      <w:pPr>
+        <w:pStyle w:val="PargrafodaLista"/>
+        <w:ind w:left="375"/>
+        <w:jc w:val="center"/>
+      </w:pPr>
+      <w:r>
+        <w:rPr>
+          <w:noProof/>
+        </w:rPr>
+        <w:drawing>
+          <wp:anchor distT="0" distB="0" distL="114300" distR="114300" simplePos="0" relativeHeight="251661312" behindDoc="0" locked="0" layoutInCell="1" allowOverlap="1" wp14:anchorId="611970CB" wp14:editId="3539E68B">
+            <wp:simplePos x="0" y="0"/>
+            <wp:positionH relativeFrom="margin">
+              <wp:align>center</wp:align>
+            </wp:positionH>
+            <wp:positionV relativeFrom="paragraph">
+              <wp:posOffset>1232213</wp:posOffset>
+            </wp:positionV>
+            <wp:extent cx="4572000" cy="5666740"/>
+            <wp:effectExtent l="0" t="0" r="0" b="0"/>
+            <wp:wrapSquare wrapText="bothSides"/>
+            <wp:docPr id="649402633" name="Imagem 9"/>
+            <wp:cNvGraphicFramePr>
+              <a:graphicFrameLocks xmlns:a="http://schemas.openxmlformats.org/drawingml/2006/main" noChangeAspect="1"/>
+            </wp:cNvGraphicFramePr>
+            <a:graphic xmlns:a="http://schemas.openxmlformats.org/drawingml/2006/main">
+              <a:graphicData uri="http://schemas.openxmlformats.org/drawingml/2006/picture">
+                <pic:pic xmlns:pic="http://schemas.openxmlformats.org/drawingml/2006/picture">
+                  <pic:nvPicPr>
+                    <pic:cNvPr id="0" name="Picture 9"/>
+                    <pic:cNvPicPr>
+                      <a:picLocks noChangeAspect="1" noChangeArrowheads="1"/>
+                    </pic:cNvPicPr>
+                  </pic:nvPicPr>
+                  <pic:blipFill>
+                    <a:blip r:embed="rId14">
+                      <a:extLst>
+                        <a:ext uri="{28A0092B-C50C-407E-A947-70E740481C1C}">
+                          <a14:useLocalDpi xmlns:a14="http://schemas.microsoft.com/office/drawing/2010/main" val="0"/>
+                        </a:ext>
+                      </a:extLst>
+                    </a:blip>
+                    <a:srcRect/>
+                    <a:stretch>
+                      <a:fillRect/>
+                    </a:stretch>
+                  </pic:blipFill>
+                  <pic:spPr bwMode="auto">
+                    <a:xfrm>
+                      <a:off x="0" y="0"/>
+                      <a:ext cx="4572000" cy="5666740"/>
+                    </a:xfrm>
+                    <a:prstGeom prst="rect">
+                      <a:avLst/>
+                    </a:prstGeom>
+                    <a:noFill/>
+                    <a:ln>
+                      <a:noFill/>
+                    </a:ln>
+                  </pic:spPr>
+                </pic:pic>
+              </a:graphicData>
+            </a:graphic>
+            <wp14:sizeRelH relativeFrom="margin">
+              <wp14:pctWidth>0</wp14:pctWidth>
+            </wp14:sizeRelH>
+            <wp14:sizeRelV relativeFrom="margin">
+              <wp14:pctHeight>0</wp14:pctHeight>
+            </wp14:sizeRelV>
+          </wp:anchor>
+        </w:drawing>
+      </w:r>
     </w:p>
     <w:sectPr>
       <w:pgSz w:w="11906" w:h="16838"/>
@@ -3408,6 +3775,119 @@
 <file path=word/numbering.xml><?xml version="1.0" encoding="utf-8"?>
 <w:numbering xmlns:wpc="http://schemas.microsoft.com/office/word/2010/wordprocessingCanvas" xmlns:cx="http://schemas.microsoft.com/office/drawing/2014/chartex" xmlns:cx1="http://schemas.microsoft.com/office/drawing/2015/9/8/chartex" xmlns:cx2="http://schemas.microsoft.com/office/drawing/2015/10/21/chartex" xmlns:cx3="http://schemas.microsoft.com/office/drawing/2016/5/9/chartex" xmlns:cx4="http://schemas.microsoft.com/office/drawing/2016/5/10/chartex" xmlns:cx5="http://schemas.microsoft.com/office/drawing/2016/5/11/chartex" xmlns:cx6="http://schemas.microsoft.com/office/drawing/2016/5/12/chartex" xmlns:cx7="http://schemas.microsoft.com/office/drawing/2016/5/13/chartex" xmlns:cx8="http://schemas.microsoft.com/office/drawing/2016/5/14/chartex" xmlns:mc="http://schemas.openxmlformats.org/markup-compatibility/2006" xmlns:aink="http://schemas.microsoft.com/office/drawing/2016/ink" xmlns:am3d="http://schemas.microsoft.com/office/drawing/2017/model3d" xmlns:o="urn:schemas-microsoft-com:office:office" xmlns:oel="http://schemas.microsoft.com/office/2019/extlst" xmlns:r="http://schemas.openxmlformats.org/officeDocument/2006/relationships" xmlns:m="http://schemas.openxmlformats.org/officeDocument/2006/math" xmlns:v="urn:schemas-microsoft-com:vml" xmlns:wp14="http://schemas.microsoft.com/office/word/2010/wordprocessingDrawing" xmlns:wp="http://schemas.openxmlformats.org/drawingml/2006/wordprocessingDrawing" xmlns:w10="urn:schemas-microsoft-com:office:word" xmlns:w="http://schemas.openxmlformats.org/wordprocessingml/2006/main" xmlns:w14="http://schemas.microsoft.com/office/word/2010/wordml" xmlns:w15="http://schemas.microsoft.com/office/word/2012/wordml" xmlns:w16cex="http://schemas.microsoft.com/office/word/2018/wordml/cex" xmlns:w16cid="http://schemas.microsoft.com/office/word/2016/wordml/cid" xmlns:w16="http://schemas.microsoft.com/office/word/2018/wordml" xmlns:w16sdtdh="http://schemas.microsoft.com/office/word/2020/wordml/sdtdatahash" xmlns:w16se="http://schemas.microsoft.com/office/word/2015/wordml/symex" xmlns:wpg="http://schemas.microsoft.com/office/word/2010/wordprocessingGroup" xmlns:wpi="http://schemas.microsoft.com/office/word/2010/wordprocessingInk" xmlns:wne="http://schemas.microsoft.com/office/word/2006/wordml" xmlns:wps="http://schemas.microsoft.com/office/word/2010/wordprocessingShape" mc:Ignorable="w14 w15 w16se w16cid w16 w16cex w16sdtdh wp14">
   <w:abstractNum w:abstractNumId="0" w15:restartNumberingAfterBreak="0">
+    <w:nsid w:val="0AC25DB2"/>
+    <w:multiLevelType w:val="multilevel"/>
+    <w:tmpl w:val="9920C588"/>
+    <w:lvl w:ilvl="0">
+      <w:start w:val="5"/>
+      <w:numFmt w:val="decimal"/>
+      <w:lvlText w:val="%1"/>
+      <w:lvlJc w:val="left"/>
+      <w:pPr>
+        <w:ind w:left="375" w:hanging="375"/>
+      </w:pPr>
+      <w:rPr>
+        <w:rFonts w:hint="default"/>
+      </w:rPr>
+    </w:lvl>
+    <w:lvl w:ilvl="1">
+      <w:start w:val="1"/>
+      <w:numFmt w:val="decimal"/>
+      <w:lvlText w:val="%1.%2"/>
+      <w:lvlJc w:val="left"/>
+      <w:pPr>
+        <w:ind w:left="1095" w:hanging="375"/>
+      </w:pPr>
+      <w:rPr>
+        <w:rFonts w:hint="default"/>
+      </w:rPr>
+    </w:lvl>
+    <w:lvl w:ilvl="2">
+      <w:start w:val="1"/>
+      <w:numFmt w:val="decimal"/>
+      <w:lvlText w:val="%1.%2.%3"/>
+      <w:lvlJc w:val="left"/>
+      <w:pPr>
+        <w:ind w:left="2160" w:hanging="720"/>
+      </w:pPr>
+      <w:rPr>
+        <w:rFonts w:hint="default"/>
+      </w:rPr>
+    </w:lvl>
+    <w:lvl w:ilvl="3">
+      <w:start w:val="1"/>
+      <w:numFmt w:val="decimal"/>
+      <w:lvlText w:val="%1.%2.%3.%4"/>
+      <w:lvlJc w:val="left"/>
+      <w:pPr>
+        <w:ind w:left="3240" w:hanging="1080"/>
+      </w:pPr>
+      <w:rPr>
+        <w:rFonts w:hint="default"/>
+      </w:rPr>
+    </w:lvl>
+    <w:lvl w:ilvl="4">
+      <w:start w:val="1"/>
+      <w:numFmt w:val="decimal"/>
+      <w:lvlText w:val="%1.%2.%3.%4.%5"/>
+      <w:lvlJc w:val="left"/>
+      <w:pPr>
+        <w:ind w:left="3960" w:hanging="1080"/>
+      </w:pPr>
+      <w:rPr>
+        <w:rFonts w:hint="default"/>
+      </w:rPr>
+    </w:lvl>
+    <w:lvl w:ilvl="5">
+      <w:start w:val="1"/>
+      <w:numFmt w:val="decimal"/>
+      <w:lvlText w:val="%1.%2.%3.%4.%5.%6"/>
+      <w:lvlJc w:val="left"/>
+      <w:pPr>
+        <w:ind w:left="5040" w:hanging="1440"/>
+      </w:pPr>
+      <w:rPr>
+        <w:rFonts w:hint="default"/>
+      </w:rPr>
+    </w:lvl>
+    <w:lvl w:ilvl="6">
+      <w:start w:val="1"/>
+      <w:numFmt w:val="decimal"/>
+      <w:lvlText w:val="%1.%2.%3.%4.%5.%6.%7"/>
+      <w:lvlJc w:val="left"/>
+      <w:pPr>
+        <w:ind w:left="5760" w:hanging="1440"/>
+      </w:pPr>
+      <w:rPr>
+        <w:rFonts w:hint="default"/>
+      </w:rPr>
+    </w:lvl>
+    <w:lvl w:ilvl="7">
+      <w:start w:val="1"/>
+      <w:numFmt w:val="decimal"/>
+      <w:lvlText w:val="%1.%2.%3.%4.%5.%6.%7.%8"/>
+      <w:lvlJc w:val="left"/>
+      <w:pPr>
+        <w:ind w:left="6840" w:hanging="1800"/>
+      </w:pPr>
+      <w:rPr>
+        <w:rFonts w:hint="default"/>
+      </w:rPr>
+    </w:lvl>
+    <w:lvl w:ilvl="8">
+      <w:start w:val="1"/>
+      <w:numFmt w:val="decimal"/>
+      <w:lvlText w:val="%1.%2.%3.%4.%5.%6.%7.%8.%9"/>
+      <w:lvlJc w:val="left"/>
+      <w:pPr>
+        <w:ind w:left="7920" w:hanging="2160"/>
+      </w:pPr>
+      <w:rPr>
+        <w:rFonts w:hint="default"/>
+      </w:rPr>
+    </w:lvl>
+  </w:abstractNum>
+  <w:abstractNum w:abstractNumId="1" w15:restartNumberingAfterBreak="0">
     <w:nsid w:val="1455473C"/>
     <w:multiLevelType w:val="multilevel"/>
     <w:tmpl w:val="3D6A77BC"/>
@@ -3493,7 +3973,96 @@
       </w:pPr>
     </w:lvl>
   </w:abstractNum>
-  <w:abstractNum w:abstractNumId="1" w15:restartNumberingAfterBreak="0">
+  <w:abstractNum w:abstractNumId="2" w15:restartNumberingAfterBreak="0">
+    <w:nsid w:val="37E33B51"/>
+    <w:multiLevelType w:val="hybridMultilevel"/>
+    <w:tmpl w:val="3446DA38"/>
+    <w:lvl w:ilvl="0" w:tplc="0416000F">
+      <w:start w:val="1"/>
+      <w:numFmt w:val="decimal"/>
+      <w:lvlText w:val="%1."/>
+      <w:lvlJc w:val="left"/>
+      <w:pPr>
+        <w:ind w:left="720" w:hanging="360"/>
+      </w:pPr>
+      <w:rPr>
+        <w:rFonts w:hint="default"/>
+      </w:rPr>
+    </w:lvl>
+    <w:lvl w:ilvl="1" w:tplc="04160019" w:tentative="1">
+      <w:start w:val="1"/>
+      <w:numFmt w:val="lowerLetter"/>
+      <w:lvlText w:val="%2."/>
+      <w:lvlJc w:val="left"/>
+      <w:pPr>
+        <w:ind w:left="1440" w:hanging="360"/>
+      </w:pPr>
+    </w:lvl>
+    <w:lvl w:ilvl="2" w:tplc="0416001B" w:tentative="1">
+      <w:start w:val="1"/>
+      <w:numFmt w:val="lowerRoman"/>
+      <w:lvlText w:val="%3."/>
+      <w:lvlJc w:val="right"/>
+      <w:pPr>
+        <w:ind w:left="2160" w:hanging="180"/>
+      </w:pPr>
+    </w:lvl>
+    <w:lvl w:ilvl="3" w:tplc="0416000F" w:tentative="1">
+      <w:start w:val="1"/>
+      <w:numFmt w:val="decimal"/>
+      <w:lvlText w:val="%4."/>
+      <w:lvlJc w:val="left"/>
+      <w:pPr>
+        <w:ind w:left="2880" w:hanging="360"/>
+      </w:pPr>
+    </w:lvl>
+    <w:lvl w:ilvl="4" w:tplc="04160019" w:tentative="1">
+      <w:start w:val="1"/>
+      <w:numFmt w:val="lowerLetter"/>
+      <w:lvlText w:val="%5."/>
+      <w:lvlJc w:val="left"/>
+      <w:pPr>
+        <w:ind w:left="3600" w:hanging="360"/>
+      </w:pPr>
+    </w:lvl>
+    <w:lvl w:ilvl="5" w:tplc="0416001B" w:tentative="1">
+      <w:start w:val="1"/>
+      <w:numFmt w:val="lowerRoman"/>
+      <w:lvlText w:val="%6."/>
+      <w:lvlJc w:val="right"/>
+      <w:pPr>
+        <w:ind w:left="4320" w:hanging="180"/>
+      </w:pPr>
+    </w:lvl>
+    <w:lvl w:ilvl="6" w:tplc="0416000F" w:tentative="1">
+      <w:start w:val="1"/>
+      <w:numFmt w:val="decimal"/>
+      <w:lvlText w:val="%7."/>
+      <w:lvlJc w:val="left"/>
+      <w:pPr>
+        <w:ind w:left="5040" w:hanging="360"/>
+      </w:pPr>
+    </w:lvl>
+    <w:lvl w:ilvl="7" w:tplc="04160019" w:tentative="1">
+      <w:start w:val="1"/>
+      <w:numFmt w:val="lowerLetter"/>
+      <w:lvlText w:val="%8."/>
+      <w:lvlJc w:val="left"/>
+      <w:pPr>
+        <w:ind w:left="5760" w:hanging="360"/>
+      </w:pPr>
+    </w:lvl>
+    <w:lvl w:ilvl="8" w:tplc="0416001B" w:tentative="1">
+      <w:start w:val="1"/>
+      <w:numFmt w:val="lowerRoman"/>
+      <w:lvlText w:val="%9."/>
+      <w:lvlJc w:val="right"/>
+      <w:pPr>
+        <w:ind w:left="6480" w:hanging="180"/>
+      </w:pPr>
+    </w:lvl>
+  </w:abstractNum>
+  <w:abstractNum w:abstractNumId="3" w15:restartNumberingAfterBreak="0">
     <w:nsid w:val="439E4FF9"/>
     <w:multiLevelType w:val="multilevel"/>
     <w:tmpl w:val="2432E234"/>
@@ -3608,7 +4177,7 @@
       </w:rPr>
     </w:lvl>
   </w:abstractNum>
-  <w:abstractNum w:abstractNumId="2" w15:restartNumberingAfterBreak="0">
+  <w:abstractNum w:abstractNumId="4" w15:restartNumberingAfterBreak="0">
     <w:nsid w:val="4D5D22F2"/>
     <w:multiLevelType w:val="multilevel"/>
     <w:tmpl w:val="CCAEC4CA"/>
@@ -3721,7 +4290,7 @@
       </w:rPr>
     </w:lvl>
   </w:abstractNum>
-  <w:abstractNum w:abstractNumId="3" w15:restartNumberingAfterBreak="0">
+  <w:abstractNum w:abstractNumId="5" w15:restartNumberingAfterBreak="0">
     <w:nsid w:val="5A6B0542"/>
     <w:multiLevelType w:val="hybridMultilevel"/>
     <w:tmpl w:val="FC54D4BE"/>
@@ -3810,7 +4379,7 @@
       </w:pPr>
     </w:lvl>
   </w:abstractNum>
-  <w:abstractNum w:abstractNumId="4" w15:restartNumberingAfterBreak="0">
+  <w:abstractNum w:abstractNumId="6" w15:restartNumberingAfterBreak="0">
     <w:nsid w:val="600901C3"/>
     <w:multiLevelType w:val="multilevel"/>
     <w:tmpl w:val="6F2EA73A"/>
@@ -3933,19 +4502,25 @@
     </w:lvl>
   </w:abstractNum>
   <w:num w:numId="1" w16cid:durableId="40251389">
-    <w:abstractNumId w:val="0"/>
+    <w:abstractNumId w:val="1"/>
   </w:num>
   <w:num w:numId="2" w16cid:durableId="1730376112">
+    <w:abstractNumId w:val="6"/>
+  </w:num>
+  <w:num w:numId="3" w16cid:durableId="243808553">
     <w:abstractNumId w:val="4"/>
   </w:num>
-  <w:num w:numId="3" w16cid:durableId="243808553">
+  <w:num w:numId="4" w16cid:durableId="974483766">
+    <w:abstractNumId w:val="3"/>
+  </w:num>
+  <w:num w:numId="5" w16cid:durableId="872965202">
+    <w:abstractNumId w:val="5"/>
+  </w:num>
+  <w:num w:numId="6" w16cid:durableId="341705377">
     <w:abstractNumId w:val="2"/>
   </w:num>
-  <w:num w:numId="4" w16cid:durableId="974483766">
-    <w:abstractNumId w:val="1"/>
-  </w:num>
-  <w:num w:numId="5" w16cid:durableId="872965202">
-    <w:abstractNumId w:val="3"/>
+  <w:num w:numId="7" w16cid:durableId="1360202175">
+    <w:abstractNumId w:val="0"/>
   </w:num>
 </w:numbering>
 </file>
@@ -4422,6 +4997,7 @@
   <w:style w:type="character" w:default="1" w:styleId="Fontepargpadro">
     <w:name w:val="Default Paragraph Font"/>
     <w:uiPriority w:val="1"/>
+    <w:semiHidden/>
     <w:unhideWhenUsed/>
   </w:style>
   <w:style w:type="table" w:default="1" w:styleId="Tabelanormal">

</xml_diff>